<commit_message>
New version of datamodel
</commit_message>
<xml_diff>
--- a/tibschol_model.docx
+++ b/tibschol_model.docx
@@ -140,7 +140,7 @@
               <w:jc w:val="left"/>
             </w:pPr>
             <w:r>
-              <w:t xml:space="preserve">2023-09-13T09:52:06.802653Z</w:t>
+              <w:t xml:space="preserve">2023-09-13T19:29:59.608728Z</w:t>
             </w:r>
           </w:p>
         </w:tc>
@@ -191,6 +191,18 @@
           </w:rPr>
           <w:t xml:space="preserve">Instance</w:t>
         </w:r>
+        <w:r>
+          <w:rPr>
+            <w:rStyle w:val="Hyperlink"/>
+          </w:rPr>
+          <w:t xml:space="preserve"> </w:t>
+        </w:r>
+        <w:r>
+          <w:rPr>
+            <w:rStyle w:val="Hyperlink"/>
+          </w:rPr>
+          <w:t xml:space="preserve">+ Attributes</w:t>
+        </w:r>
       </w:hyperlink>
     </w:p>
     <w:p>
@@ -237,6 +249,18 @@
           </w:rPr>
           <w:t xml:space="preserve">Work</w:t>
         </w:r>
+        <w:r>
+          <w:rPr>
+            <w:rStyle w:val="Hyperlink"/>
+          </w:rPr>
+          <w:t xml:space="preserve"> </w:t>
+        </w:r>
+        <w:r>
+          <w:rPr>
+            <w:rStyle w:val="Hyperlink"/>
+          </w:rPr>
+          <w:t xml:space="preserve">+ Attributes</w:t>
+        </w:r>
       </w:hyperlink>
     </w:p>
     <w:p>
@@ -283,6 +307,18 @@
           </w:rPr>
           <w:t xml:space="preserve">Place</w:t>
         </w:r>
+        <w:r>
+          <w:rPr>
+            <w:rStyle w:val="Hyperlink"/>
+          </w:rPr>
+          <w:t xml:space="preserve"> </w:t>
+        </w:r>
+        <w:r>
+          <w:rPr>
+            <w:rStyle w:val="Hyperlink"/>
+          </w:rPr>
+          <w:t xml:space="preserve">+ Attributes</w:t>
+        </w:r>
       </w:hyperlink>
     </w:p>
     <w:p>
@@ -329,6 +365,18 @@
           </w:rPr>
           <w:t xml:space="preserve">Person</w:t>
         </w:r>
+        <w:r>
+          <w:rPr>
+            <w:rStyle w:val="Hyperlink"/>
+          </w:rPr>
+          <w:t xml:space="preserve"> </w:t>
+        </w:r>
+        <w:r>
+          <w:rPr>
+            <w:rStyle w:val="Hyperlink"/>
+          </w:rPr>
+          <w:t xml:space="preserve">+ Attributes</w:t>
+        </w:r>
       </w:hyperlink>
     </w:p>
     <w:p>
@@ -375,6 +423,42 @@
           </w:rPr>
           <w:t xml:space="preserve">TEI Document</w:t>
         </w:r>
+        <w:r>
+          <w:rPr>
+            <w:rStyle w:val="Hyperlink"/>
+          </w:rPr>
+          <w:t xml:space="preserve"> </w:t>
+        </w:r>
+        <w:r>
+          <w:rPr>
+            <w:rStyle w:val="Hyperlink"/>
+          </w:rPr>
+          <w:t xml:space="preserve">+ Document ID</w:t>
+        </w:r>
+        <w:r>
+          <w:rPr>
+            <w:rStyle w:val="Hyperlink"/>
+          </w:rPr>
+          <w:t xml:space="preserve"> </w:t>
+        </w:r>
+        <w:r>
+          <w:rPr>
+            <w:rStyle w:val="Hyperlink"/>
+          </w:rPr>
+          <w:t xml:space="preserve">+ TEI Document content</w:t>
+        </w:r>
+        <w:r>
+          <w:rPr>
+            <w:rStyle w:val="Hyperlink"/>
+          </w:rPr>
+          <w:t xml:space="preserve"> </w:t>
+        </w:r>
+        <w:r>
+          <w:rPr>
+            <w:rStyle w:val="Hyperlink"/>
+          </w:rPr>
+          <w:t xml:space="preserve">+ Source URI</w:t>
+        </w:r>
       </w:hyperlink>
     </w:p>
     <w:p>
@@ -570,6 +654,42 @@
             <w:rStyle w:val="Hyperlink"/>
           </w:rPr>
           <w:t xml:space="preserve">Excerpt</w:t>
+        </w:r>
+        <w:r>
+          <w:rPr>
+            <w:rStyle w:val="Hyperlink"/>
+          </w:rPr>
+          <w:t xml:space="preserve"> </w:t>
+        </w:r>
+        <w:r>
+          <w:rPr>
+            <w:rStyle w:val="Hyperlink"/>
+          </w:rPr>
+          <w:t xml:space="preserve">+ Identifier</w:t>
+        </w:r>
+        <w:r>
+          <w:rPr>
+            <w:rStyle w:val="Hyperlink"/>
+          </w:rPr>
+          <w:t xml:space="preserve"> </w:t>
+        </w:r>
+        <w:r>
+          <w:rPr>
+            <w:rStyle w:val="Hyperlink"/>
+          </w:rPr>
+          <w:t xml:space="preserve">+ Status</w:t>
+        </w:r>
+        <w:r>
+          <w:rPr>
+            <w:rStyle w:val="Hyperlink"/>
+          </w:rPr>
+          <w:t xml:space="preserve"> </w:t>
+        </w:r>
+        <w:r>
+          <w:rPr>
+            <w:rStyle w:val="Hyperlink"/>
+          </w:rPr>
+          <w:t xml:space="preserve">+ Topic</w:t>
         </w:r>
       </w:hyperlink>
     </w:p>

</xml_diff>